<commit_message>
add stored procedures and triggers
</commit_message>
<xml_diff>
--- a/diagrama y database tematica.docx
+++ b/diagrama y database tematica.docx
@@ -25,7 +25,19 @@
           <w:szCs w:val="72"/>
           <w:lang w:val="es-MX"/>
         </w:rPr>
-        <w:t>Segunda Preentrega Coderhouse</w:t>
+        <w:t>Segunda Preentrega Coderhous</w:t>
+      </w:r>
+      <w:r>
+        <w:rPr>
+          <w:rFonts w:ascii="Edwardian Script ITC" w:hAnsi="Edwardian Script ITC"/>
+          <w:b/>
+          <w:bCs/>
+          <w:color w:val="215E99" w:themeColor="text2" w:themeTint="BF"/>
+          <w:sz w:val="72"/>
+          <w:szCs w:val="72"/>
+          <w:lang w:val="es-MX"/>
+        </w:rPr>
+        <w:t>e</w:t>
       </w:r>
     </w:p>
     <w:p>
@@ -374,7 +386,7 @@
                     </pic:cNvPicPr>
                   </pic:nvPicPr>
                   <pic:blipFill>
-                    <a:blip r:embed="rId6">
+                    <a:blip r:embed="rId8">
                       <a:extLst>
                         <a:ext uri="{28A0092B-C50C-407E-A947-70E740481C1C}">
                           <a14:useLocalDpi xmlns:a14="http://schemas.microsoft.com/office/drawing/2010/main" val="0"/>
@@ -452,8 +464,8 @@
           <w:rFonts w:ascii="Arial Nova" w:hAnsi="Arial Nova"/>
           <w:b/>
           <w:bCs/>
-          <w:sz w:val="24"/>
-          <w:szCs w:val="24"/>
+          <w:sz w:val="28"/>
+          <w:szCs w:val="28"/>
           <w:lang w:val="es-MX"/>
         </w:rPr>
       </w:pPr>
@@ -462,8 +474,8 @@
           <w:rFonts w:ascii="Arial Nova" w:hAnsi="Arial Nova"/>
           <w:b/>
           <w:bCs/>
-          <w:sz w:val="24"/>
-          <w:szCs w:val="24"/>
+          <w:sz w:val="28"/>
+          <w:szCs w:val="28"/>
           <w:lang w:val="es-MX"/>
         </w:rPr>
         <w:lastRenderedPageBreak/>
@@ -474,8 +486,8 @@
           <w:rFonts w:ascii="Arial Nova" w:hAnsi="Arial Nova"/>
           <w:b/>
           <w:bCs/>
-          <w:sz w:val="24"/>
-          <w:szCs w:val="24"/>
+          <w:sz w:val="28"/>
+          <w:szCs w:val="28"/>
           <w:lang w:val="es-MX"/>
         </w:rPr>
         <w:t>l</w:t>
@@ -485,8 +497,8 @@
           <w:rFonts w:ascii="Arial Nova" w:hAnsi="Arial Nova"/>
           <w:b/>
           <w:bCs/>
-          <w:sz w:val="24"/>
-          <w:szCs w:val="24"/>
+          <w:sz w:val="28"/>
+          <w:szCs w:val="28"/>
           <w:lang w:val="es-MX"/>
         </w:rPr>
         <w:t>as</w:t>
@@ -596,6 +608,7 @@
                 <w14:ligatures w14:val="none"/>
               </w:rPr>
             </w:pPr>
+            <w:proofErr w:type="spellStart"/>
             <w:r>
               <w:rPr>
                 <w:rFonts w:ascii="Calibri" w:eastAsia="Times New Roman" w:hAnsi="Calibri" w:cs="Calibri"/>
@@ -608,6 +621,7 @@
               </w:rPr>
               <w:t>Desc</w:t>
             </w:r>
+            <w:proofErr w:type="spellEnd"/>
           </w:p>
         </w:tc>
         <w:tc>
@@ -2570,6 +2584,7 @@
                 <w14:ligatures w14:val="none"/>
               </w:rPr>
             </w:pPr>
+            <w:proofErr w:type="spellStart"/>
             <w:r>
               <w:rPr>
                 <w:rFonts w:ascii="Calibri" w:eastAsia="Times New Roman" w:hAnsi="Calibri" w:cs="Calibri"/>
@@ -2582,6 +2597,7 @@
               </w:rPr>
               <w:t>Desc</w:t>
             </w:r>
+            <w:proofErr w:type="spellEnd"/>
           </w:p>
         </w:tc>
         <w:tc>
@@ -4323,6 +4339,7 @@
                 <w14:ligatures w14:val="none"/>
               </w:rPr>
             </w:pPr>
+            <w:proofErr w:type="spellStart"/>
             <w:r>
               <w:rPr>
                 <w:rFonts w:ascii="Calibri" w:eastAsia="Times New Roman" w:hAnsi="Calibri" w:cs="Calibri"/>
@@ -4335,6 +4352,7 @@
               </w:rPr>
               <w:t>Desc</w:t>
             </w:r>
+            <w:proofErr w:type="spellEnd"/>
           </w:p>
         </w:tc>
         <w:tc>
@@ -5787,6 +5805,7 @@
                 <w14:ligatures w14:val="none"/>
               </w:rPr>
             </w:pPr>
+            <w:proofErr w:type="spellStart"/>
             <w:r>
               <w:rPr>
                 <w:rFonts w:ascii="Calibri" w:eastAsia="Times New Roman" w:hAnsi="Calibri" w:cs="Calibri"/>
@@ -5799,6 +5818,7 @@
               </w:rPr>
               <w:t>Desc</w:t>
             </w:r>
+            <w:proofErr w:type="spellEnd"/>
           </w:p>
         </w:tc>
         <w:tc>
@@ -8286,6 +8306,7 @@
                 <w14:ligatures w14:val="none"/>
               </w:rPr>
             </w:pPr>
+            <w:proofErr w:type="spellStart"/>
             <w:r>
               <w:rPr>
                 <w:rFonts w:ascii="Calibri" w:eastAsia="Times New Roman" w:hAnsi="Calibri" w:cs="Calibri"/>
@@ -8298,6 +8319,7 @@
               </w:rPr>
               <w:t>Desc</w:t>
             </w:r>
+            <w:proofErr w:type="spellEnd"/>
           </w:p>
         </w:tc>
         <w:tc>
@@ -10235,6 +10257,7 @@
                 <w:rFonts w:ascii="Calibri" w:eastAsia="Times New Roman" w:hAnsi="Calibri" w:cs="Calibri"/>
                 <w:color w:val="000000"/>
                 <w:kern w:val="0"/>
+                <w:u w:val="single"/>
                 <w:lang w:eastAsia="en-GB"/>
                 <w14:ligatures w14:val="none"/>
               </w:rPr>
@@ -10284,6 +10307,7 @@
                 <w14:ligatures w14:val="none"/>
               </w:rPr>
             </w:pPr>
+            <w:proofErr w:type="spellStart"/>
             <w:r>
               <w:rPr>
                 <w:rFonts w:ascii="Calibri" w:eastAsia="Times New Roman" w:hAnsi="Calibri" w:cs="Calibri"/>
@@ -10296,6 +10320,7 @@
               </w:rPr>
               <w:t>Desc</w:t>
             </w:r>
+            <w:proofErr w:type="spellEnd"/>
           </w:p>
         </w:tc>
         <w:tc>
@@ -11968,9 +11993,641 @@
           <w:rFonts w:ascii="Arial Nova" w:hAnsi="Arial Nova"/>
           <w:b/>
           <w:bCs/>
+          <w:sz w:val="28"/>
+          <w:szCs w:val="28"/>
+          <w:lang w:val="es-AR"/>
+        </w:rPr>
+      </w:pPr>
+      <w:r>
+        <w:rPr>
+          <w:rFonts w:ascii="Arial Nova" w:hAnsi="Arial Nova"/>
+          <w:b/>
+          <w:bCs/>
+          <w:sz w:val="28"/>
+          <w:szCs w:val="28"/>
+          <w:lang w:val="es-AR"/>
+        </w:rPr>
+        <w:t>Descripción de los objetos de la base de datos.</w:t>
+      </w:r>
+    </w:p>
+    <w:p>
+      <w:pPr>
+        <w:rPr>
+          <w:rFonts w:ascii="Arial Nova" w:hAnsi="Arial Nova"/>
+          <w:b/>
+          <w:bCs/>
+          <w:sz w:val="24"/>
+          <w:szCs w:val="24"/>
+          <w:lang w:val="es-AR"/>
+        </w:rPr>
+      </w:pPr>
+    </w:p>
+    <w:p>
+      <w:pPr>
+        <w:rPr>
+          <w:rFonts w:ascii="Arial Nova" w:hAnsi="Arial Nova"/>
+          <w:b/>
+          <w:bCs/>
+          <w:sz w:val="24"/>
+          <w:szCs w:val="24"/>
+          <w:lang w:val="es-AR"/>
+        </w:rPr>
+      </w:pPr>
+      <w:r>
+        <w:rPr>
+          <w:rFonts w:ascii="Arial Nova" w:hAnsi="Arial Nova"/>
+          <w:b/>
+          <w:bCs/>
+          <w:sz w:val="24"/>
+          <w:szCs w:val="24"/>
+          <w:lang w:val="es-AR"/>
+        </w:rPr>
+        <w:t>Vistas.</w:t>
+      </w:r>
+    </w:p>
+    <w:p>
+      <w:pPr>
+        <w:pStyle w:val="Prrafodelista"/>
+        <w:numPr>
+          <w:ilvl w:val="0"/>
+          <w:numId w:val="2"/>
+        </w:numPr>
+        <w:rPr>
+          <w:rFonts w:ascii="Arial Nova" w:hAnsi="Arial Nova"/>
+          <w:sz w:val="24"/>
+          <w:szCs w:val="24"/>
+          <w:lang w:val="es-AR"/>
+        </w:rPr>
+      </w:pPr>
+      <w:r>
+        <w:rPr>
+          <w:rFonts w:ascii="Arial Nova" w:hAnsi="Arial Nova"/>
+          <w:b/>
+          <w:bCs/>
+          <w:sz w:val="24"/>
+          <w:szCs w:val="24"/>
+          <w:lang w:val="es-AR"/>
+        </w:rPr>
+        <w:t>insumos_recibidos_2023 AS</w:t>
+      </w:r>
+      <w:r>
+        <w:rPr>
+          <w:rFonts w:ascii="Arial Nova" w:hAnsi="Arial Nova"/>
+          <w:b/>
+          <w:bCs/>
+          <w:sz w:val="24"/>
+          <w:szCs w:val="24"/>
+          <w:lang w:val="es-AR"/>
+        </w:rPr>
+        <w:t xml:space="preserve">: </w:t>
+      </w:r>
+      <w:r>
+        <w:rPr>
+          <w:rFonts w:ascii="Arial Nova" w:hAnsi="Arial Nova"/>
+          <w:sz w:val="24"/>
+          <w:szCs w:val="24"/>
+          <w:lang w:val="es-AR"/>
+        </w:rPr>
+        <w:t xml:space="preserve">Vista para </w:t>
+      </w:r>
+      <w:r>
+        <w:rPr>
+          <w:rFonts w:ascii="Arial Nova" w:hAnsi="Arial Nova"/>
+          <w:sz w:val="24"/>
+          <w:szCs w:val="24"/>
+          <w:lang w:val="es-AR"/>
+        </w:rPr>
+        <w:t>visualizar</w:t>
+      </w:r>
+      <w:r>
+        <w:rPr>
+          <w:rFonts w:ascii="Arial Nova" w:hAnsi="Arial Nova"/>
+          <w:sz w:val="24"/>
+          <w:szCs w:val="24"/>
+          <w:lang w:val="es-AR"/>
+        </w:rPr>
+        <w:t xml:space="preserve"> todos los insumos recibidos durante el año 2023</w:t>
+      </w:r>
+      <w:r>
+        <w:rPr>
+          <w:rFonts w:ascii="Arial Nova" w:hAnsi="Arial Nova"/>
+          <w:sz w:val="24"/>
+          <w:szCs w:val="24"/>
+          <w:lang w:val="es-AR"/>
+        </w:rPr>
+        <w:t>.</w:t>
+      </w:r>
+    </w:p>
+    <w:p>
+      <w:pPr>
+        <w:pStyle w:val="Prrafodelista"/>
+        <w:numPr>
+          <w:ilvl w:val="0"/>
+          <w:numId w:val="2"/>
+        </w:numPr>
+        <w:rPr>
+          <w:rFonts w:ascii="Arial Nova" w:hAnsi="Arial Nova"/>
+          <w:b/>
+          <w:bCs/>
+          <w:sz w:val="24"/>
+          <w:szCs w:val="24"/>
+          <w:lang w:val="es-AR"/>
+        </w:rPr>
+      </w:pPr>
+      <w:r>
+        <w:rPr>
+          <w:rFonts w:ascii="Arial Nova" w:hAnsi="Arial Nova"/>
+          <w:b/>
+          <w:bCs/>
+          <w:sz w:val="24"/>
+          <w:szCs w:val="24"/>
+          <w:lang w:val="es-AR"/>
+        </w:rPr>
+        <w:t>vista_productos_rango_precio</w:t>
+      </w:r>
+      <w:r>
+        <w:rPr>
+          <w:rFonts w:ascii="Arial Nova" w:hAnsi="Arial Nova"/>
+          <w:b/>
+          <w:bCs/>
+          <w:sz w:val="24"/>
+          <w:szCs w:val="24"/>
+          <w:lang w:val="es-AR"/>
+        </w:rPr>
+        <w:t xml:space="preserve">: </w:t>
+      </w:r>
+      <w:r>
+        <w:rPr>
+          <w:rFonts w:ascii="Arial Nova" w:hAnsi="Arial Nova"/>
+          <w:sz w:val="24"/>
+          <w:szCs w:val="24"/>
+          <w:lang w:val="es-AR"/>
+        </w:rPr>
+        <w:t>v</w:t>
+      </w:r>
+      <w:r>
+        <w:rPr>
+          <w:rFonts w:ascii="Arial Nova" w:hAnsi="Arial Nova"/>
+          <w:sz w:val="24"/>
+          <w:szCs w:val="24"/>
+          <w:lang w:val="es-AR"/>
+        </w:rPr>
+        <w:t>ista de productos por rango de precio</w:t>
+      </w:r>
+      <w:r>
+        <w:rPr>
+          <w:rFonts w:ascii="Arial Nova" w:hAnsi="Arial Nova"/>
+          <w:sz w:val="24"/>
+          <w:szCs w:val="24"/>
+          <w:lang w:val="es-AR"/>
+        </w:rPr>
+        <w:t>.</w:t>
+      </w:r>
+    </w:p>
+    <w:p>
+      <w:pPr>
+        <w:pStyle w:val="Prrafodelista"/>
+        <w:numPr>
+          <w:ilvl w:val="0"/>
+          <w:numId w:val="2"/>
+        </w:numPr>
+        <w:rPr>
+          <w:rFonts w:ascii="Arial Nova" w:hAnsi="Arial Nova"/>
+          <w:b/>
+          <w:bCs/>
+          <w:sz w:val="24"/>
+          <w:szCs w:val="24"/>
+          <w:lang w:val="es-AR"/>
+        </w:rPr>
+      </w:pPr>
+      <w:r>
+        <w:rPr>
+          <w:rFonts w:ascii="Arial Nova" w:hAnsi="Arial Nova"/>
+          <w:b/>
+          <w:bCs/>
+          <w:sz w:val="24"/>
+          <w:szCs w:val="24"/>
+          <w:lang w:val="es-AR"/>
+        </w:rPr>
+        <w:t>total_ventas_vendedores</w:t>
+      </w:r>
+      <w:r>
+        <w:rPr>
+          <w:rFonts w:ascii="Arial Nova" w:hAnsi="Arial Nova"/>
+          <w:b/>
+          <w:bCs/>
+          <w:sz w:val="24"/>
+          <w:szCs w:val="24"/>
+          <w:lang w:val="es-AR"/>
+        </w:rPr>
+        <w:t xml:space="preserve">: </w:t>
+      </w:r>
+      <w:r>
+        <w:rPr>
+          <w:rFonts w:ascii="Arial Nova" w:hAnsi="Arial Nova"/>
+          <w:sz w:val="24"/>
+          <w:szCs w:val="24"/>
+          <w:lang w:val="es-AR"/>
+        </w:rPr>
+        <w:t>v</w:t>
+      </w:r>
+      <w:r>
+        <w:rPr>
+          <w:rFonts w:ascii="Arial Nova" w:hAnsi="Arial Nova"/>
+          <w:sz w:val="24"/>
+          <w:szCs w:val="24"/>
+          <w:lang w:val="es-AR"/>
+        </w:rPr>
+        <w:t>ista para ver cantidad de ventas por vendedores en orden descendente</w:t>
+      </w:r>
+      <w:r>
+        <w:rPr>
+          <w:rFonts w:ascii="Arial Nova" w:hAnsi="Arial Nova"/>
+          <w:sz w:val="24"/>
+          <w:szCs w:val="24"/>
+          <w:lang w:val="es-AR"/>
+        </w:rPr>
+        <w:t>.</w:t>
+      </w:r>
+    </w:p>
+    <w:p>
+      <w:pPr>
+        <w:rPr>
+          <w:rFonts w:ascii="Arial Nova" w:hAnsi="Arial Nova"/>
+          <w:b/>
+          <w:bCs/>
+          <w:lang w:val="es-AR"/>
+        </w:rPr>
+      </w:pPr>
+    </w:p>
+    <w:p>
+      <w:pPr>
+        <w:rPr>
+          <w:rFonts w:ascii="Arial Nova" w:hAnsi="Arial Nova"/>
+          <w:b/>
+          <w:bCs/>
+          <w:lang w:val="es-AR"/>
+        </w:rPr>
+      </w:pPr>
+      <w:r>
+        <w:rPr>
+          <w:rFonts w:ascii="Arial Nova" w:hAnsi="Arial Nova"/>
+          <w:b/>
+          <w:bCs/>
+          <w:lang w:val="es-AR"/>
+        </w:rPr>
+        <w:t>Funciones.</w:t>
+      </w:r>
+    </w:p>
+    <w:p>
+      <w:pPr>
+        <w:pStyle w:val="Prrafodelista"/>
+        <w:numPr>
+          <w:ilvl w:val="0"/>
+          <w:numId w:val="3"/>
+        </w:numPr>
+        <w:rPr>
+          <w:rFonts w:ascii="Arial Nova" w:hAnsi="Arial Nova"/>
+          <w:b/>
+          <w:bCs/>
+          <w:lang w:val="es-AR"/>
+        </w:rPr>
+      </w:pPr>
+      <w:r>
+        <w:rPr>
+          <w:rFonts w:ascii="Arial Nova" w:hAnsi="Arial Nova"/>
+          <w:b/>
+          <w:bCs/>
+          <w:lang w:val="es-AR"/>
+        </w:rPr>
+        <w:t>CalcularIVA</w:t>
+      </w:r>
+      <w:r>
+        <w:rPr>
+          <w:rFonts w:ascii="Arial Nova" w:hAnsi="Arial Nova"/>
+          <w:b/>
+          <w:bCs/>
+          <w:lang w:val="es-AR"/>
+        </w:rPr>
+        <w:t xml:space="preserve">: </w:t>
+      </w:r>
+      <w:r>
+        <w:rPr>
+          <w:rFonts w:ascii="Arial Nova" w:hAnsi="Arial Nova"/>
+          <w:lang w:val="es-AR"/>
+        </w:rPr>
+        <w:t>función para calcular el IVA de una factura.</w:t>
+      </w:r>
+    </w:p>
+    <w:p>
+      <w:pPr>
+        <w:pStyle w:val="Prrafodelista"/>
+        <w:numPr>
+          <w:ilvl w:val="0"/>
+          <w:numId w:val="3"/>
+        </w:numPr>
+        <w:rPr>
+          <w:rFonts w:ascii="Arial Nova" w:hAnsi="Arial Nova"/>
+          <w:b/>
+          <w:bCs/>
+          <w:lang w:val="es-AR"/>
+        </w:rPr>
+      </w:pPr>
+      <w:r>
+        <w:rPr>
+          <w:rFonts w:ascii="Arial Nova" w:hAnsi="Arial Nova"/>
+          <w:b/>
+          <w:bCs/>
+          <w:lang w:val="es-AR"/>
+        </w:rPr>
+        <w:t>ObtenerNombreCliente</w:t>
+      </w:r>
+      <w:r>
+        <w:rPr>
+          <w:rFonts w:ascii="Arial Nova" w:hAnsi="Arial Nova"/>
+          <w:b/>
+          <w:bCs/>
+          <w:lang w:val="es-AR"/>
+        </w:rPr>
+        <w:t xml:space="preserve">: </w:t>
+      </w:r>
+      <w:r>
+        <w:rPr>
+          <w:rFonts w:ascii="Arial Nova" w:hAnsi="Arial Nova"/>
+          <w:lang w:val="es-AR"/>
+        </w:rPr>
+        <w:t xml:space="preserve">función para obtener el nombre de un cliente ingresando su </w:t>
+      </w:r>
+      <w:r>
+        <w:rPr>
+          <w:rFonts w:ascii="Arial Nova" w:hAnsi="Arial Nova"/>
+          <w:lang w:val="es-AR"/>
+        </w:rPr>
+        <w:t>Rut</w:t>
+      </w:r>
+      <w:r>
+        <w:rPr>
+          <w:rFonts w:ascii="Arial Nova" w:hAnsi="Arial Nova"/>
+          <w:lang w:val="es-AR"/>
+        </w:rPr>
+        <w:t>.</w:t>
+      </w:r>
+    </w:p>
+    <w:p>
+      <w:pPr>
+        <w:rPr>
+          <w:rFonts w:ascii="Arial Nova" w:hAnsi="Arial Nova"/>
+          <w:b/>
+          <w:bCs/>
+          <w:lang w:val="es-AR"/>
+        </w:rPr>
+      </w:pPr>
+    </w:p>
+    <w:p>
+      <w:pPr>
+        <w:rPr>
+          <w:rFonts w:ascii="Arial Nova" w:hAnsi="Arial Nova"/>
+          <w:b/>
+          <w:bCs/>
+          <w:lang w:val="es-AR"/>
+        </w:rPr>
+      </w:pPr>
+      <w:r>
+        <w:rPr>
+          <w:rFonts w:ascii="Arial Nova" w:hAnsi="Arial Nova"/>
+          <w:b/>
+          <w:bCs/>
+          <w:lang w:val="es-AR"/>
+        </w:rPr>
+        <w:t>Stored Procedures.</w:t>
+      </w:r>
+    </w:p>
+    <w:p>
+      <w:pPr>
+        <w:pStyle w:val="Prrafodelista"/>
+        <w:numPr>
+          <w:ilvl w:val="0"/>
+          <w:numId w:val="4"/>
+        </w:numPr>
+        <w:rPr>
+          <w:rFonts w:ascii="Arial Nova" w:hAnsi="Arial Nova"/>
+          <w:b/>
+          <w:bCs/>
+          <w:lang w:val="es-AR"/>
+        </w:rPr>
+      </w:pPr>
+      <w:r>
+        <w:rPr>
+          <w:rFonts w:ascii="Arial Nova" w:hAnsi="Arial Nova"/>
+          <w:b/>
+          <w:bCs/>
+          <w:lang w:val="es-AR"/>
+        </w:rPr>
+        <w:t>UpdateStock</w:t>
+      </w:r>
+      <w:r>
+        <w:rPr>
+          <w:rFonts w:ascii="Arial Nova" w:hAnsi="Arial Nova"/>
+          <w:b/>
+          <w:bCs/>
+          <w:lang w:val="es-AR"/>
+        </w:rPr>
+        <w:t xml:space="preserve">: </w:t>
+      </w:r>
+      <w:r>
+        <w:rPr>
+          <w:rFonts w:ascii="Arial Nova" w:hAnsi="Arial Nova"/>
+          <w:lang w:val="es-AR"/>
+        </w:rPr>
+        <w:t xml:space="preserve">procedimiento para actualizar stock de productos, </w:t>
+      </w:r>
+      <w:r>
+        <w:rPr>
+          <w:rFonts w:ascii="Arial Nova" w:hAnsi="Arial Nova"/>
+          <w:lang w:val="es-AR"/>
+        </w:rPr>
+        <w:t>sumando</w:t>
+      </w:r>
+      <w:r>
+        <w:rPr>
+          <w:rFonts w:ascii="Arial Nova" w:hAnsi="Arial Nova"/>
+          <w:lang w:val="es-AR"/>
+        </w:rPr>
+        <w:t xml:space="preserve"> la cantidad </w:t>
+      </w:r>
+      <w:r>
+        <w:rPr>
+          <w:rFonts w:ascii="Arial Nova" w:hAnsi="Arial Nova"/>
+          <w:lang w:val="es-AR"/>
+        </w:rPr>
+        <w:t>nueva con la cantidad actual</w:t>
+      </w:r>
+      <w:r>
+        <w:rPr>
+          <w:rFonts w:ascii="Arial Nova" w:hAnsi="Arial Nova"/>
+          <w:lang w:val="es-AR"/>
+        </w:rPr>
+        <w:t>.</w:t>
+      </w:r>
+    </w:p>
+    <w:p>
+      <w:pPr>
+        <w:pStyle w:val="Prrafodelista"/>
+        <w:numPr>
+          <w:ilvl w:val="0"/>
+          <w:numId w:val="4"/>
+        </w:numPr>
+        <w:rPr>
+          <w:rFonts w:ascii="Arial Nova" w:hAnsi="Arial Nova"/>
+          <w:b/>
+          <w:bCs/>
+          <w:lang w:val="es-AR"/>
+        </w:rPr>
+      </w:pPr>
+      <w:r>
+        <w:rPr>
+          <w:rFonts w:ascii="Arial Nova" w:hAnsi="Arial Nova"/>
+          <w:b/>
+          <w:bCs/>
+          <w:lang w:val="es-AR"/>
+        </w:rPr>
+        <w:t>AddBill</w:t>
+      </w:r>
+      <w:r>
+        <w:rPr>
+          <w:rFonts w:ascii="Arial Nova" w:hAnsi="Arial Nova"/>
+          <w:b/>
+          <w:bCs/>
+          <w:lang w:val="es-AR"/>
+        </w:rPr>
+        <w:t xml:space="preserve">: </w:t>
+      </w:r>
+      <w:r>
+        <w:rPr>
+          <w:rFonts w:ascii="Arial Nova" w:hAnsi="Arial Nova"/>
+          <w:lang w:val="es-AR"/>
+        </w:rPr>
+        <w:t>procedimiento para generar facturas, tomando el precio correspondiente del producto de su respectiva tabla.</w:t>
+      </w:r>
+    </w:p>
+    <w:p>
+      <w:pPr>
+        <w:rPr>
+          <w:rFonts w:ascii="Arial Nova" w:hAnsi="Arial Nova"/>
+          <w:b/>
+          <w:bCs/>
+          <w:lang w:val="es-AR"/>
+        </w:rPr>
+      </w:pPr>
+    </w:p>
+    <w:p>
+      <w:pPr>
+        <w:rPr>
+          <w:rFonts w:ascii="Arial Nova" w:hAnsi="Arial Nova"/>
+          <w:b/>
+          <w:bCs/>
+          <w:lang w:val="es-AR"/>
+        </w:rPr>
+      </w:pPr>
+      <w:r>
+        <w:rPr>
+          <w:rFonts w:ascii="Arial Nova" w:hAnsi="Arial Nova"/>
+          <w:b/>
+          <w:bCs/>
+          <w:lang w:val="es-AR"/>
+        </w:rPr>
+        <w:t>Triggers.</w:t>
+      </w:r>
+    </w:p>
+    <w:p>
+      <w:pPr>
+        <w:pStyle w:val="Prrafodelista"/>
+        <w:numPr>
+          <w:ilvl w:val="0"/>
+          <w:numId w:val="5"/>
+        </w:numPr>
+        <w:rPr>
+          <w:rFonts w:ascii="Arial Nova" w:hAnsi="Arial Nova"/>
+          <w:b/>
+          <w:bCs/>
           <w:lang w:val="es-MX"/>
         </w:rPr>
       </w:pPr>
+      <w:r>
+        <w:rPr>
+          <w:rFonts w:ascii="Arial Nova" w:hAnsi="Arial Nova"/>
+          <w:b/>
+          <w:bCs/>
+          <w:lang w:val="es-MX"/>
+        </w:rPr>
+        <w:t xml:space="preserve">after_products_update: </w:t>
+      </w:r>
+      <w:r>
+        <w:rPr>
+          <w:rFonts w:ascii="Arial Nova" w:hAnsi="Arial Nova"/>
+          <w:lang w:val="es-MX"/>
+        </w:rPr>
+        <w:t>trigger para auditar lo</w:t>
+      </w:r>
+      <w:r>
+        <w:rPr>
+          <w:rFonts w:ascii="Arial Nova" w:hAnsi="Arial Nova"/>
+          <w:lang w:val="es-MX"/>
+        </w:rPr>
+        <w:t>s cambios efectuados en la tabla “Productos”, este trigger cuenta con tu tabla independiente para dar seguimiento a los cambios.</w:t>
+      </w:r>
+    </w:p>
+    <w:p>
+      <w:pPr>
+        <w:pStyle w:val="Prrafodelista"/>
+        <w:numPr>
+          <w:ilvl w:val="0"/>
+          <w:numId w:val="5"/>
+        </w:numPr>
+        <w:rPr>
+          <w:rFonts w:ascii="Arial Nova" w:hAnsi="Arial Nova"/>
+          <w:b/>
+          <w:bCs/>
+          <w:lang w:val="es-MX"/>
+        </w:rPr>
+      </w:pPr>
+      <w:r>
+        <w:rPr>
+          <w:rFonts w:ascii="Arial Nova" w:hAnsi="Arial Nova"/>
+          <w:b/>
+          <w:bCs/>
+          <w:lang w:val="es-MX"/>
+        </w:rPr>
+        <w:t xml:space="preserve">before_facturas_insert: </w:t>
+      </w:r>
+      <w:r>
+        <w:rPr>
+          <w:rFonts w:ascii="Arial Nova" w:hAnsi="Arial Nova"/>
+          <w:lang w:val="es-MX"/>
+        </w:rPr>
+        <w:t>trigger para evitar generar facturas si e</w:t>
+      </w:r>
+      <w:r>
+        <w:rPr>
+          <w:rFonts w:ascii="Arial Nova" w:hAnsi="Arial Nova"/>
+          <w:lang w:val="es-MX"/>
+        </w:rPr>
+        <w:t>l producto requerido no cuenta con suficiente stock, enviando un mensaje al usuario con la siguiente descripción: “</w:t>
+      </w:r>
+      <w:r>
+        <w:rPr>
+          <w:rFonts w:ascii="Arial Nova" w:hAnsi="Arial Nova"/>
+          <w:lang w:val="es-MX"/>
+        </w:rPr>
+        <w:t>No hay suficiente stock para completar la factura.</w:t>
+      </w:r>
+      <w:r>
+        <w:rPr>
+          <w:rFonts w:ascii="Arial Nova" w:hAnsi="Arial Nova"/>
+          <w:lang w:val="es-MX"/>
+        </w:rPr>
+        <w:t>”</w:t>
+      </w:r>
     </w:p>
     <w:sectPr>
       <w:pgSz w:w="11906" w:h="16838"/>
@@ -12030,6 +12687,499 @@
     </w:p>
   </w:footnote>
 </w:footnotes>
+</file>
+
+<file path=word/numbering.xml><?xml version="1.0" encoding="utf-8"?>
+<w:numbering xmlns:wpc="http://schemas.microsoft.com/office/word/2010/wordprocessingCanvas" xmlns:cx="http://schemas.microsoft.com/office/drawing/2014/chartex" xmlns:cx1="http://schemas.microsoft.com/office/drawing/2015/9/8/chartex" xmlns:cx2="http://schemas.microsoft.com/office/drawing/2015/10/21/chartex" xmlns:cx3="http://schemas.microsoft.com/office/drawing/2016/5/9/chartex" xmlns:cx4="http://schemas.microsoft.com/office/drawing/2016/5/10/chartex" xmlns:cx5="http://schemas.microsoft.com/office/drawing/2016/5/11/chartex" xmlns:cx6="http://schemas.microsoft.com/office/drawing/2016/5/12/chartex" xmlns:cx7="http://schemas.microsoft.com/office/drawing/2016/5/13/chartex" xmlns:cx8="http://schemas.microsoft.com/office/drawing/2016/5/14/chartex" xmlns:mc="http://schemas.openxmlformats.org/markup-compatibility/2006" xmlns:aink="http://schemas.microsoft.com/office/drawing/2016/ink" xmlns:am3d="http://schemas.microsoft.com/office/drawing/2017/model3d" xmlns:o="urn:schemas-microsoft-com:office:office" xmlns:oel="http://schemas.microsoft.com/office/2019/extlst" xmlns:r="http://schemas.openxmlformats.org/officeDocument/2006/relationships" xmlns:m="http://schemas.openxmlformats.org/officeDocument/2006/math" xmlns:v="urn:schemas-microsoft-com:vml" xmlns:wp14="http://schemas.microsoft.com/office/word/2010/wordprocessingDrawing" xmlns:wp="http://schemas.openxmlformats.org/drawingml/2006/wordprocessingDrawing" xmlns:w10="urn:schemas-microsoft-com:office:word" xmlns:w="http://schemas.openxmlformats.org/wordprocessingml/2006/main" xmlns:w14="http://schemas.microsoft.com/office/word/2010/wordml" xmlns:w15="http://schemas.microsoft.com/office/word/2012/wordml" xmlns:w16cex="http://schemas.microsoft.com/office/word/2018/wordml/cex" xmlns:w16cid="http://schemas.microsoft.com/office/word/2016/wordml/cid" xmlns:w16="http://schemas.microsoft.com/office/word/2018/wordml" xmlns:w16du="http://schemas.microsoft.com/office/word/2023/wordml/word16du" xmlns:w16sdtdh="http://schemas.microsoft.com/office/word/2020/wordml/sdtdatahash" xmlns:w16se="http://schemas.microsoft.com/office/word/2015/wordml/symex" xmlns:wpg="http://schemas.microsoft.com/office/word/2010/wordprocessingGroup" xmlns:wpi="http://schemas.microsoft.com/office/word/2010/wordprocessingInk" xmlns:wne="http://schemas.microsoft.com/office/word/2006/wordml" xmlns:wps="http://schemas.microsoft.com/office/word/2010/wordprocessingShape" mc:Ignorable="w14 w15 w16se w16cid w16 w16cex w16sdtdh w16du wp14">
+  <w:abstractNum w:abstractNumId="0" w15:restartNumberingAfterBreak="0">
+    <w:nsid w:val="0DD55FCD"/>
+    <w:multiLevelType w:val="hybridMultilevel"/>
+    <w:tmpl w:val="1ED8B28C"/>
+    <w:lvl w:ilvl="0" w:tplc="77E64E0C">
+      <w:start w:val="1"/>
+      <w:numFmt w:val="decimal"/>
+      <w:lvlText w:val="%1."/>
+      <w:lvlJc w:val="left"/>
+      <w:pPr>
+        <w:ind w:left="720" w:hanging="360"/>
+      </w:pPr>
+      <w:rPr>
+        <w:b/>
+        <w:bCs/>
+      </w:rPr>
+    </w:lvl>
+    <w:lvl w:ilvl="1" w:tplc="08090019" w:tentative="1">
+      <w:start w:val="1"/>
+      <w:numFmt w:val="lowerLetter"/>
+      <w:lvlText w:val="%2."/>
+      <w:lvlJc w:val="left"/>
+      <w:pPr>
+        <w:ind w:left="1440" w:hanging="360"/>
+      </w:pPr>
+    </w:lvl>
+    <w:lvl w:ilvl="2" w:tplc="0809001B" w:tentative="1">
+      <w:start w:val="1"/>
+      <w:numFmt w:val="lowerRoman"/>
+      <w:lvlText w:val="%3."/>
+      <w:lvlJc w:val="right"/>
+      <w:pPr>
+        <w:ind w:left="2160" w:hanging="180"/>
+      </w:pPr>
+    </w:lvl>
+    <w:lvl w:ilvl="3" w:tplc="0809000F" w:tentative="1">
+      <w:start w:val="1"/>
+      <w:numFmt w:val="decimal"/>
+      <w:lvlText w:val="%4."/>
+      <w:lvlJc w:val="left"/>
+      <w:pPr>
+        <w:ind w:left="2880" w:hanging="360"/>
+      </w:pPr>
+    </w:lvl>
+    <w:lvl w:ilvl="4" w:tplc="08090019" w:tentative="1">
+      <w:start w:val="1"/>
+      <w:numFmt w:val="lowerLetter"/>
+      <w:lvlText w:val="%5."/>
+      <w:lvlJc w:val="left"/>
+      <w:pPr>
+        <w:ind w:left="3600" w:hanging="360"/>
+      </w:pPr>
+    </w:lvl>
+    <w:lvl w:ilvl="5" w:tplc="0809001B" w:tentative="1">
+      <w:start w:val="1"/>
+      <w:numFmt w:val="lowerRoman"/>
+      <w:lvlText w:val="%6."/>
+      <w:lvlJc w:val="right"/>
+      <w:pPr>
+        <w:ind w:left="4320" w:hanging="180"/>
+      </w:pPr>
+    </w:lvl>
+    <w:lvl w:ilvl="6" w:tplc="0809000F" w:tentative="1">
+      <w:start w:val="1"/>
+      <w:numFmt w:val="decimal"/>
+      <w:lvlText w:val="%7."/>
+      <w:lvlJc w:val="left"/>
+      <w:pPr>
+        <w:ind w:left="5040" w:hanging="360"/>
+      </w:pPr>
+    </w:lvl>
+    <w:lvl w:ilvl="7" w:tplc="08090019" w:tentative="1">
+      <w:start w:val="1"/>
+      <w:numFmt w:val="lowerLetter"/>
+      <w:lvlText w:val="%8."/>
+      <w:lvlJc w:val="left"/>
+      <w:pPr>
+        <w:ind w:left="5760" w:hanging="360"/>
+      </w:pPr>
+    </w:lvl>
+    <w:lvl w:ilvl="8" w:tplc="0809001B" w:tentative="1">
+      <w:start w:val="1"/>
+      <w:numFmt w:val="lowerRoman"/>
+      <w:lvlText w:val="%9."/>
+      <w:lvlJc w:val="right"/>
+      <w:pPr>
+        <w:ind w:left="6480" w:hanging="180"/>
+      </w:pPr>
+    </w:lvl>
+  </w:abstractNum>
+  <w:abstractNum w:abstractNumId="1" w15:restartNumberingAfterBreak="0">
+    <w:nsid w:val="12B01FC0"/>
+    <w:multiLevelType w:val="hybridMultilevel"/>
+    <w:tmpl w:val="3E965AA8"/>
+    <w:lvl w:ilvl="0" w:tplc="77E64E0C">
+      <w:start w:val="1"/>
+      <w:numFmt w:val="decimal"/>
+      <w:lvlText w:val="%1."/>
+      <w:lvlJc w:val="left"/>
+      <w:pPr>
+        <w:ind w:left="720" w:hanging="360"/>
+      </w:pPr>
+      <w:rPr>
+        <w:b/>
+        <w:bCs/>
+      </w:rPr>
+    </w:lvl>
+    <w:lvl w:ilvl="1" w:tplc="08090019" w:tentative="1">
+      <w:start w:val="1"/>
+      <w:numFmt w:val="lowerLetter"/>
+      <w:lvlText w:val="%2."/>
+      <w:lvlJc w:val="left"/>
+      <w:pPr>
+        <w:ind w:left="1440" w:hanging="360"/>
+      </w:pPr>
+    </w:lvl>
+    <w:lvl w:ilvl="2" w:tplc="0809001B" w:tentative="1">
+      <w:start w:val="1"/>
+      <w:numFmt w:val="lowerRoman"/>
+      <w:lvlText w:val="%3."/>
+      <w:lvlJc w:val="right"/>
+      <w:pPr>
+        <w:ind w:left="2160" w:hanging="180"/>
+      </w:pPr>
+    </w:lvl>
+    <w:lvl w:ilvl="3" w:tplc="0809000F" w:tentative="1">
+      <w:start w:val="1"/>
+      <w:numFmt w:val="decimal"/>
+      <w:lvlText w:val="%4."/>
+      <w:lvlJc w:val="left"/>
+      <w:pPr>
+        <w:ind w:left="2880" w:hanging="360"/>
+      </w:pPr>
+    </w:lvl>
+    <w:lvl w:ilvl="4" w:tplc="08090019" w:tentative="1">
+      <w:start w:val="1"/>
+      <w:numFmt w:val="lowerLetter"/>
+      <w:lvlText w:val="%5."/>
+      <w:lvlJc w:val="left"/>
+      <w:pPr>
+        <w:ind w:left="3600" w:hanging="360"/>
+      </w:pPr>
+    </w:lvl>
+    <w:lvl w:ilvl="5" w:tplc="0809001B" w:tentative="1">
+      <w:start w:val="1"/>
+      <w:numFmt w:val="lowerRoman"/>
+      <w:lvlText w:val="%6."/>
+      <w:lvlJc w:val="right"/>
+      <w:pPr>
+        <w:ind w:left="4320" w:hanging="180"/>
+      </w:pPr>
+    </w:lvl>
+    <w:lvl w:ilvl="6" w:tplc="0809000F" w:tentative="1">
+      <w:start w:val="1"/>
+      <w:numFmt w:val="decimal"/>
+      <w:lvlText w:val="%7."/>
+      <w:lvlJc w:val="left"/>
+      <w:pPr>
+        <w:ind w:left="5040" w:hanging="360"/>
+      </w:pPr>
+    </w:lvl>
+    <w:lvl w:ilvl="7" w:tplc="08090019" w:tentative="1">
+      <w:start w:val="1"/>
+      <w:numFmt w:val="lowerLetter"/>
+      <w:lvlText w:val="%8."/>
+      <w:lvlJc w:val="left"/>
+      <w:pPr>
+        <w:ind w:left="5760" w:hanging="360"/>
+      </w:pPr>
+    </w:lvl>
+    <w:lvl w:ilvl="8" w:tplc="0809001B" w:tentative="1">
+      <w:start w:val="1"/>
+      <w:numFmt w:val="lowerRoman"/>
+      <w:lvlText w:val="%9."/>
+      <w:lvlJc w:val="right"/>
+      <w:pPr>
+        <w:ind w:left="6480" w:hanging="180"/>
+      </w:pPr>
+    </w:lvl>
+  </w:abstractNum>
+  <w:abstractNum w:abstractNumId="2" w15:restartNumberingAfterBreak="0">
+    <w:nsid w:val="1489100C"/>
+    <w:multiLevelType w:val="hybridMultilevel"/>
+    <w:tmpl w:val="BD282636"/>
+    <w:lvl w:ilvl="0" w:tplc="77E64E0C">
+      <w:start w:val="1"/>
+      <w:numFmt w:val="decimal"/>
+      <w:lvlText w:val="%1."/>
+      <w:lvlJc w:val="left"/>
+      <w:pPr>
+        <w:ind w:left="720" w:hanging="360"/>
+      </w:pPr>
+      <w:rPr>
+        <w:b/>
+        <w:bCs/>
+      </w:rPr>
+    </w:lvl>
+    <w:lvl w:ilvl="1" w:tplc="08090019" w:tentative="1">
+      <w:start w:val="1"/>
+      <w:numFmt w:val="lowerLetter"/>
+      <w:lvlText w:val="%2."/>
+      <w:lvlJc w:val="left"/>
+      <w:pPr>
+        <w:ind w:left="1440" w:hanging="360"/>
+      </w:pPr>
+    </w:lvl>
+    <w:lvl w:ilvl="2" w:tplc="0809001B" w:tentative="1">
+      <w:start w:val="1"/>
+      <w:numFmt w:val="lowerRoman"/>
+      <w:lvlText w:val="%3."/>
+      <w:lvlJc w:val="right"/>
+      <w:pPr>
+        <w:ind w:left="2160" w:hanging="180"/>
+      </w:pPr>
+    </w:lvl>
+    <w:lvl w:ilvl="3" w:tplc="0809000F" w:tentative="1">
+      <w:start w:val="1"/>
+      <w:numFmt w:val="decimal"/>
+      <w:lvlText w:val="%4."/>
+      <w:lvlJc w:val="left"/>
+      <w:pPr>
+        <w:ind w:left="2880" w:hanging="360"/>
+      </w:pPr>
+    </w:lvl>
+    <w:lvl w:ilvl="4" w:tplc="08090019" w:tentative="1">
+      <w:start w:val="1"/>
+      <w:numFmt w:val="lowerLetter"/>
+      <w:lvlText w:val="%5."/>
+      <w:lvlJc w:val="left"/>
+      <w:pPr>
+        <w:ind w:left="3600" w:hanging="360"/>
+      </w:pPr>
+    </w:lvl>
+    <w:lvl w:ilvl="5" w:tplc="0809001B" w:tentative="1">
+      <w:start w:val="1"/>
+      <w:numFmt w:val="lowerRoman"/>
+      <w:lvlText w:val="%6."/>
+      <w:lvlJc w:val="right"/>
+      <w:pPr>
+        <w:ind w:left="4320" w:hanging="180"/>
+      </w:pPr>
+    </w:lvl>
+    <w:lvl w:ilvl="6" w:tplc="0809000F" w:tentative="1">
+      <w:start w:val="1"/>
+      <w:numFmt w:val="decimal"/>
+      <w:lvlText w:val="%7."/>
+      <w:lvlJc w:val="left"/>
+      <w:pPr>
+        <w:ind w:left="5040" w:hanging="360"/>
+      </w:pPr>
+    </w:lvl>
+    <w:lvl w:ilvl="7" w:tplc="08090019" w:tentative="1">
+      <w:start w:val="1"/>
+      <w:numFmt w:val="lowerLetter"/>
+      <w:lvlText w:val="%8."/>
+      <w:lvlJc w:val="left"/>
+      <w:pPr>
+        <w:ind w:left="5760" w:hanging="360"/>
+      </w:pPr>
+    </w:lvl>
+    <w:lvl w:ilvl="8" w:tplc="0809001B" w:tentative="1">
+      <w:start w:val="1"/>
+      <w:numFmt w:val="lowerRoman"/>
+      <w:lvlText w:val="%9."/>
+      <w:lvlJc w:val="right"/>
+      <w:pPr>
+        <w:ind w:left="6480" w:hanging="180"/>
+      </w:pPr>
+    </w:lvl>
+  </w:abstractNum>
+  <w:abstractNum w:abstractNumId="3" w15:restartNumberingAfterBreak="0">
+    <w:nsid w:val="64AC6C05"/>
+    <w:multiLevelType w:val="hybridMultilevel"/>
+    <w:tmpl w:val="A7DE93A8"/>
+    <w:lvl w:ilvl="0" w:tplc="08090001">
+      <w:start w:val="1"/>
+      <w:numFmt w:val="bullet"/>
+      <w:lvlText w:val=""/>
+      <w:lvlJc w:val="left"/>
+      <w:pPr>
+        <w:ind w:left="720" w:hanging="360"/>
+      </w:pPr>
+      <w:rPr>
+        <w:rFonts w:ascii="Symbol" w:hAnsi="Symbol" w:hint="default"/>
+      </w:rPr>
+    </w:lvl>
+    <w:lvl w:ilvl="1" w:tplc="08090003" w:tentative="1">
+      <w:start w:val="1"/>
+      <w:numFmt w:val="bullet"/>
+      <w:lvlText w:val="o"/>
+      <w:lvlJc w:val="left"/>
+      <w:pPr>
+        <w:ind w:left="1440" w:hanging="360"/>
+      </w:pPr>
+      <w:rPr>
+        <w:rFonts w:ascii="Courier New" w:hAnsi="Courier New" w:cs="Courier New" w:hint="default"/>
+      </w:rPr>
+    </w:lvl>
+    <w:lvl w:ilvl="2" w:tplc="08090005" w:tentative="1">
+      <w:start w:val="1"/>
+      <w:numFmt w:val="bullet"/>
+      <w:lvlText w:val=""/>
+      <w:lvlJc w:val="left"/>
+      <w:pPr>
+        <w:ind w:left="2160" w:hanging="360"/>
+      </w:pPr>
+      <w:rPr>
+        <w:rFonts w:ascii="Wingdings" w:hAnsi="Wingdings" w:hint="default"/>
+      </w:rPr>
+    </w:lvl>
+    <w:lvl w:ilvl="3" w:tplc="08090001" w:tentative="1">
+      <w:start w:val="1"/>
+      <w:numFmt w:val="bullet"/>
+      <w:lvlText w:val=""/>
+      <w:lvlJc w:val="left"/>
+      <w:pPr>
+        <w:ind w:left="2880" w:hanging="360"/>
+      </w:pPr>
+      <w:rPr>
+        <w:rFonts w:ascii="Symbol" w:hAnsi="Symbol" w:hint="default"/>
+      </w:rPr>
+    </w:lvl>
+    <w:lvl w:ilvl="4" w:tplc="08090003" w:tentative="1">
+      <w:start w:val="1"/>
+      <w:numFmt w:val="bullet"/>
+      <w:lvlText w:val="o"/>
+      <w:lvlJc w:val="left"/>
+      <w:pPr>
+        <w:ind w:left="3600" w:hanging="360"/>
+      </w:pPr>
+      <w:rPr>
+        <w:rFonts w:ascii="Courier New" w:hAnsi="Courier New" w:cs="Courier New" w:hint="default"/>
+      </w:rPr>
+    </w:lvl>
+    <w:lvl w:ilvl="5" w:tplc="08090005" w:tentative="1">
+      <w:start w:val="1"/>
+      <w:numFmt w:val="bullet"/>
+      <w:lvlText w:val=""/>
+      <w:lvlJc w:val="left"/>
+      <w:pPr>
+        <w:ind w:left="4320" w:hanging="360"/>
+      </w:pPr>
+      <w:rPr>
+        <w:rFonts w:ascii="Wingdings" w:hAnsi="Wingdings" w:hint="default"/>
+      </w:rPr>
+    </w:lvl>
+    <w:lvl w:ilvl="6" w:tplc="08090001" w:tentative="1">
+      <w:start w:val="1"/>
+      <w:numFmt w:val="bullet"/>
+      <w:lvlText w:val=""/>
+      <w:lvlJc w:val="left"/>
+      <w:pPr>
+        <w:ind w:left="5040" w:hanging="360"/>
+      </w:pPr>
+      <w:rPr>
+        <w:rFonts w:ascii="Symbol" w:hAnsi="Symbol" w:hint="default"/>
+      </w:rPr>
+    </w:lvl>
+    <w:lvl w:ilvl="7" w:tplc="08090003" w:tentative="1">
+      <w:start w:val="1"/>
+      <w:numFmt w:val="bullet"/>
+      <w:lvlText w:val="o"/>
+      <w:lvlJc w:val="left"/>
+      <w:pPr>
+        <w:ind w:left="5760" w:hanging="360"/>
+      </w:pPr>
+      <w:rPr>
+        <w:rFonts w:ascii="Courier New" w:hAnsi="Courier New" w:cs="Courier New" w:hint="default"/>
+      </w:rPr>
+    </w:lvl>
+    <w:lvl w:ilvl="8" w:tplc="08090005" w:tentative="1">
+      <w:start w:val="1"/>
+      <w:numFmt w:val="bullet"/>
+      <w:lvlText w:val=""/>
+      <w:lvlJc w:val="left"/>
+      <w:pPr>
+        <w:ind w:left="6480" w:hanging="360"/>
+      </w:pPr>
+      <w:rPr>
+        <w:rFonts w:ascii="Wingdings" w:hAnsi="Wingdings" w:hint="default"/>
+      </w:rPr>
+    </w:lvl>
+  </w:abstractNum>
+  <w:abstractNum w:abstractNumId="4" w15:restartNumberingAfterBreak="0">
+    <w:nsid w:val="79A73F2F"/>
+    <w:multiLevelType w:val="hybridMultilevel"/>
+    <w:tmpl w:val="49E2E7EA"/>
+    <w:lvl w:ilvl="0" w:tplc="77E64E0C">
+      <w:start w:val="1"/>
+      <w:numFmt w:val="decimal"/>
+      <w:lvlText w:val="%1."/>
+      <w:lvlJc w:val="left"/>
+      <w:pPr>
+        <w:ind w:left="720" w:hanging="360"/>
+      </w:pPr>
+      <w:rPr>
+        <w:b/>
+        <w:bCs/>
+      </w:rPr>
+    </w:lvl>
+    <w:lvl w:ilvl="1" w:tplc="08090019" w:tentative="1">
+      <w:start w:val="1"/>
+      <w:numFmt w:val="lowerLetter"/>
+      <w:lvlText w:val="%2."/>
+      <w:lvlJc w:val="left"/>
+      <w:pPr>
+        <w:ind w:left="1440" w:hanging="360"/>
+      </w:pPr>
+    </w:lvl>
+    <w:lvl w:ilvl="2" w:tplc="0809001B" w:tentative="1">
+      <w:start w:val="1"/>
+      <w:numFmt w:val="lowerRoman"/>
+      <w:lvlText w:val="%3."/>
+      <w:lvlJc w:val="right"/>
+      <w:pPr>
+        <w:ind w:left="2160" w:hanging="180"/>
+      </w:pPr>
+    </w:lvl>
+    <w:lvl w:ilvl="3" w:tplc="0809000F" w:tentative="1">
+      <w:start w:val="1"/>
+      <w:numFmt w:val="decimal"/>
+      <w:lvlText w:val="%4."/>
+      <w:lvlJc w:val="left"/>
+      <w:pPr>
+        <w:ind w:left="2880" w:hanging="360"/>
+      </w:pPr>
+    </w:lvl>
+    <w:lvl w:ilvl="4" w:tplc="08090019" w:tentative="1">
+      <w:start w:val="1"/>
+      <w:numFmt w:val="lowerLetter"/>
+      <w:lvlText w:val="%5."/>
+      <w:lvlJc w:val="left"/>
+      <w:pPr>
+        <w:ind w:left="3600" w:hanging="360"/>
+      </w:pPr>
+    </w:lvl>
+    <w:lvl w:ilvl="5" w:tplc="0809001B" w:tentative="1">
+      <w:start w:val="1"/>
+      <w:numFmt w:val="lowerRoman"/>
+      <w:lvlText w:val="%6."/>
+      <w:lvlJc w:val="right"/>
+      <w:pPr>
+        <w:ind w:left="4320" w:hanging="180"/>
+      </w:pPr>
+    </w:lvl>
+    <w:lvl w:ilvl="6" w:tplc="0809000F" w:tentative="1">
+      <w:start w:val="1"/>
+      <w:numFmt w:val="decimal"/>
+      <w:lvlText w:val="%7."/>
+      <w:lvlJc w:val="left"/>
+      <w:pPr>
+        <w:ind w:left="5040" w:hanging="360"/>
+      </w:pPr>
+    </w:lvl>
+    <w:lvl w:ilvl="7" w:tplc="08090019" w:tentative="1">
+      <w:start w:val="1"/>
+      <w:numFmt w:val="lowerLetter"/>
+      <w:lvlText w:val="%8."/>
+      <w:lvlJc w:val="left"/>
+      <w:pPr>
+        <w:ind w:left="5760" w:hanging="360"/>
+      </w:pPr>
+    </w:lvl>
+    <w:lvl w:ilvl="8" w:tplc="0809001B" w:tentative="1">
+      <w:start w:val="1"/>
+      <w:numFmt w:val="lowerRoman"/>
+      <w:lvlText w:val="%9."/>
+      <w:lvlJc w:val="right"/>
+      <w:pPr>
+        <w:ind w:left="6480" w:hanging="180"/>
+      </w:pPr>
+    </w:lvl>
+  </w:abstractNum>
+  <w:num w:numId="1" w16cid:durableId="927732756">
+    <w:abstractNumId w:val="3"/>
+  </w:num>
+  <w:num w:numId="2" w16cid:durableId="347559908">
+    <w:abstractNumId w:val="1"/>
+  </w:num>
+  <w:num w:numId="3" w16cid:durableId="1133602168">
+    <w:abstractNumId w:val="4"/>
+  </w:num>
+  <w:num w:numId="4" w16cid:durableId="704208565">
+    <w:abstractNumId w:val="0"/>
+  </w:num>
+  <w:num w:numId="5" w16cid:durableId="1301769106">
+    <w:abstractNumId w:val="2"/>
+  </w:num>
+</w:numbering>
 </file>
 
 <file path=word/styles.xml><?xml version="1.0" encoding="utf-8"?>
@@ -13289,4 +14439,16 @@
     </a:ext>
   </a:extLst>
 </a:theme>
+</file>
+
+<file path=customXml/item1.xml><?xml version="1.0" encoding="utf-8"?>
+<b:Sources xmlns:b="http://schemas.openxmlformats.org/officeDocument/2006/bibliography" xmlns="http://schemas.openxmlformats.org/officeDocument/2006/bibliography" SelectedStyle="\APASixthEditionOfficeOnline.xsl" StyleName="APA" Version="6"/>
+</file>
+
+<file path=customXml/itemProps1.xml><?xml version="1.0" encoding="utf-8"?>
+<ds:datastoreItem xmlns:ds="http://schemas.openxmlformats.org/officeDocument/2006/customXml" ds:itemID="{AA1B39AC-8848-419F-A30C-2B09B9298A8E}">
+  <ds:schemaRefs>
+    <ds:schemaRef ds:uri="http://schemas.openxmlformats.org/officeDocument/2006/bibliography"/>
+  </ds:schemaRefs>
+</ds:datastoreItem>
 </file>
</xml_diff>